<commit_message>
feat: add RF plots
</commit_message>
<xml_diff>
--- a/Data Set Information.docx
+++ b/Data Set Information.docx
@@ -1,6 +1,6 @@
 
 <file path=word/document.xml><?xml version="1.0" encoding="utf-8"?>
-<w:document xmlns:wpc="http://schemas.microsoft.com/office/word/2010/wordprocessingCanvas" xmlns:cx="http://schemas.microsoft.com/office/drawing/2014/chartex" xmlns:cx1="http://schemas.microsoft.com/office/drawing/2015/9/8/chartex" xmlns:cx2="http://schemas.microsoft.com/office/drawing/2015/10/21/chartex" xmlns:cx3="http://schemas.microsoft.com/office/drawing/2016/5/9/chartex" xmlns:cx4="http://schemas.microsoft.com/office/drawing/2016/5/10/chartex" xmlns:cx5="http://schemas.microsoft.com/office/drawing/2016/5/11/chartex" xmlns:cx6="http://schemas.microsoft.com/office/drawing/2016/5/12/chartex" xmlns:cx7="http://schemas.microsoft.com/office/drawing/2016/5/13/chartex" xmlns:cx8="http://schemas.microsoft.com/office/drawing/2016/5/14/chartex" xmlns:mc="http://schemas.openxmlformats.org/markup-compatibility/2006" xmlns:aink="http://schemas.microsoft.com/office/drawing/2016/ink" xmlns:am3d="http://schemas.microsoft.com/office/drawing/2017/model3d" xmlns:o="urn:schemas-microsoft-com:office:office" xmlns:r="http://schemas.openxmlformats.org/officeDocument/2006/relationships" xmlns:m="http://schemas.openxmlformats.org/officeDocument/2006/math" xmlns:v="urn:schemas-microsoft-com:vml" xmlns:wp14="http://schemas.microsoft.com/office/word/2010/wordprocessingDrawing" xmlns:wp="http://schemas.openxmlformats.org/drawingml/2006/wordprocessingDrawing" xmlns:w10="urn:schemas-microsoft-com:office:word" xmlns:w="http://schemas.openxmlformats.org/wordprocessingml/2006/main" xmlns:w14="http://schemas.microsoft.com/office/word/2010/wordml" xmlns:w15="http://schemas.microsoft.com/office/word/2012/wordml" xmlns:w16cex="http://schemas.microsoft.com/office/word/2018/wordml/cex" xmlns:w16cid="http://schemas.microsoft.com/office/word/2016/wordml/cid" xmlns:w16="http://schemas.microsoft.com/office/word/2018/wordml" xmlns:w16se="http://schemas.microsoft.com/office/word/2015/wordml/symex" xmlns:wpg="http://schemas.microsoft.com/office/word/2010/wordprocessingGroup" xmlns:wpi="http://schemas.microsoft.com/office/word/2010/wordprocessingInk" xmlns:wne="http://schemas.microsoft.com/office/word/2006/wordml" xmlns:wps="http://schemas.microsoft.com/office/word/2010/wordprocessingShape" mc:Ignorable="w14 w15 w16se w16cid w16 w16cex wp14">
+<w:document xmlns:wpc="http://schemas.microsoft.com/office/word/2010/wordprocessingCanvas" xmlns:cx="http://schemas.microsoft.com/office/drawing/2014/chartex" xmlns:cx1="http://schemas.microsoft.com/office/drawing/2015/9/8/chartex" xmlns:cx2="http://schemas.microsoft.com/office/drawing/2015/10/21/chartex" xmlns:cx3="http://schemas.microsoft.com/office/drawing/2016/5/9/chartex" xmlns:cx4="http://schemas.microsoft.com/office/drawing/2016/5/10/chartex" xmlns:cx5="http://schemas.microsoft.com/office/drawing/2016/5/11/chartex" xmlns:cx6="http://schemas.microsoft.com/office/drawing/2016/5/12/chartex" xmlns:cx7="http://schemas.microsoft.com/office/drawing/2016/5/13/chartex" xmlns:cx8="http://schemas.microsoft.com/office/drawing/2016/5/14/chartex" xmlns:mc="http://schemas.openxmlformats.org/markup-compatibility/2006" xmlns:aink="http://schemas.microsoft.com/office/drawing/2016/ink" xmlns:am3d="http://schemas.microsoft.com/office/drawing/2017/model3d" xmlns:o="urn:schemas-microsoft-com:office:office" xmlns:r="http://schemas.openxmlformats.org/officeDocument/2006/relationships" xmlns:m="http://schemas.openxmlformats.org/officeDocument/2006/math" xmlns:v="urn:schemas-microsoft-com:vml" xmlns:wp14="http://schemas.microsoft.com/office/word/2010/wordprocessingDrawing" xmlns:wp="http://schemas.openxmlformats.org/drawingml/2006/wordprocessingDrawing" xmlns:w10="urn:schemas-microsoft-com:office:word" xmlns:w="http://schemas.openxmlformats.org/wordprocessingml/2006/main" xmlns:w14="http://schemas.microsoft.com/office/word/2010/wordml" xmlns:w15="http://schemas.microsoft.com/office/word/2012/wordml" xmlns:w16cex="http://schemas.microsoft.com/office/word/2018/wordml/cex" xmlns:w16cid="http://schemas.microsoft.com/office/word/2016/wordml/cid" xmlns:w16="http://schemas.microsoft.com/office/word/2018/wordml" xmlns:w16sdtdh="http://schemas.microsoft.com/office/word/2020/wordml/sdtdatahash" xmlns:w16se="http://schemas.microsoft.com/office/word/2015/wordml/symex" xmlns:wpg="http://schemas.microsoft.com/office/word/2010/wordprocessingGroup" xmlns:wpi="http://schemas.microsoft.com/office/word/2010/wordprocessingInk" xmlns:wne="http://schemas.microsoft.com/office/word/2006/wordml" xmlns:wps="http://schemas.microsoft.com/office/word/2010/wordprocessingShape" mc:Ignorable="w14 w15 w16se w16cid w16 w16cex w16sdtdh wp14">
   <w:body>
     <w:p>
       <w:pPr>
@@ -18,7 +18,6 @@
       <w:pPr>
         <w:spacing w:before="100" w:beforeAutospacing="1" w:after="100" w:afterAutospacing="1"/>
       </w:pPr>
-      <w:bookmarkStart w:id="0" w:name="_GoBack"/>
       <w:r>
         <w:t xml:space="preserve">The dataset is Electronic Health Record </w:t>
       </w:r>
@@ -29,7 +28,6 @@
         <w:t xml:space="preserve">collected from a private Hospital in Indonesia. It contains the patients laboratory test results used to determine next patient treatment whether in care or out care patient. The task embedded to the dataset is classification prediction. </w:t>
       </w:r>
     </w:p>
-    <w:bookmarkEnd w:id="0"/>
     <w:p>
       <w:pPr>
         <w:spacing w:before="100" w:beforeAutospacing="1" w:after="100" w:afterAutospacing="1"/>
@@ -101,13 +99,7 @@
         <w:t>11.8</w:t>
       </w:r>
       <w:r>
-        <w:t xml:space="preserve"> </w:t>
-      </w:r>
-      <w:r>
-        <w:t xml:space="preserve">/ Patient laboratory test result of </w:t>
-      </w:r>
-      <w:r>
-        <w:t>haemoglobins</w:t>
+        <w:t xml:space="preserve"> / Patient laboratory test result of haemoglobins</w:t>
       </w:r>
     </w:p>
     <w:p>
@@ -127,13 +119,7 @@
         <w:t>4.65</w:t>
       </w:r>
       <w:r>
-        <w:t xml:space="preserve"> / </w:t>
-      </w:r>
-      <w:r>
-        <w:t xml:space="preserve"> Patient laboratory test result of </w:t>
-      </w:r>
-      <w:r>
-        <w:t>erythrocyte</w:t>
+        <w:t xml:space="preserve"> /  Patient laboratory test result of erythrocyte</w:t>
       </w:r>
     </w:p>
     <w:p>
@@ -156,13 +142,7 @@
         <w:t>6.3</w:t>
       </w:r>
       <w:r>
-        <w:t xml:space="preserve"> </w:t>
-      </w:r>
-      <w:r>
-        <w:t xml:space="preserve">/ Patient laboratory test result of </w:t>
-      </w:r>
-      <w:r>
-        <w:t>leucocyte</w:t>
+        <w:t xml:space="preserve"> / Patient laboratory test result of leucocyte</w:t>
       </w:r>
     </w:p>
     <w:p>
@@ -182,10 +162,7 @@
         <w:t>310</w:t>
       </w:r>
       <w:r>
-        <w:t xml:space="preserve">/ Patient laboratory test result of </w:t>
-      </w:r>
-      <w:r>
-        <w:t>thrombocyte</w:t>
+        <w:t>/ Patient laboratory test result of thrombocyte</w:t>
       </w:r>
     </w:p>
     <w:p>
@@ -205,10 +182,7 @@
         <w:t>25.4</w:t>
       </w:r>
       <w:r>
-        <w:t xml:space="preserve">/ Patient laboratory test result of </w:t>
-      </w:r>
-      <w:r>
-        <w:t>MCH</w:t>
+        <w:t>/ Patient laboratory test result of MCH</w:t>
       </w:r>
     </w:p>
     <w:p>
@@ -228,10 +202,7 @@
         <w:t>33.6</w:t>
       </w:r>
       <w:r>
-        <w:t xml:space="preserve">/ Patient laboratory test result of </w:t>
-      </w:r>
-      <w:r>
-        <w:t>MCHC</w:t>
+        <w:t>/ Patient laboratory test result of MCHC</w:t>
       </w:r>
     </w:p>
     <w:p>
@@ -251,10 +222,7 @@
         <w:t>75.5</w:t>
       </w:r>
       <w:r>
-        <w:t xml:space="preserve">/ Patient laboratory test result of </w:t>
-      </w:r>
-      <w:r>
-        <w:t>MCV</w:t>
+        <w:t>/ Patient laboratory test result of MCV</w:t>
       </w:r>
     </w:p>
     <w:p>
@@ -274,10 +242,7 @@
         <w:t>12</w:t>
       </w:r>
       <w:r>
-        <w:t xml:space="preserve">/ Patient </w:t>
-      </w:r>
-      <w:r>
-        <w:t>age</w:t>
+        <w:t>/ Patient age</w:t>
       </w:r>
     </w:p>
     <w:p>
@@ -303,13 +268,7 @@
         <w:t>F</w:t>
       </w:r>
       <w:r>
-        <w:t>/</w:t>
-      </w:r>
-      <w:r>
-        <w:t xml:space="preserve"> Patient </w:t>
-      </w:r>
-      <w:r>
-        <w:t>gender</w:t>
+        <w:t>/ Patient gender</w:t>
       </w:r>
     </w:p>
     <w:p>
@@ -341,7 +300,7 @@
 </file>
 
 <file path=word/styles.xml><?xml version="1.0" encoding="utf-8"?>
-<w:styles xmlns:mc="http://schemas.openxmlformats.org/markup-compatibility/2006" xmlns:r="http://schemas.openxmlformats.org/officeDocument/2006/relationships" xmlns:w="http://schemas.openxmlformats.org/wordprocessingml/2006/main" xmlns:w14="http://schemas.microsoft.com/office/word/2010/wordml" xmlns:w15="http://schemas.microsoft.com/office/word/2012/wordml" xmlns:w16cex="http://schemas.microsoft.com/office/word/2018/wordml/cex" xmlns:w16cid="http://schemas.microsoft.com/office/word/2016/wordml/cid" xmlns:w16="http://schemas.microsoft.com/office/word/2018/wordml" xmlns:w16se="http://schemas.microsoft.com/office/word/2015/wordml/symex" mc:Ignorable="w14 w15 w16se w16cid w16 w16cex">
+<w:styles xmlns:mc="http://schemas.openxmlformats.org/markup-compatibility/2006" xmlns:r="http://schemas.openxmlformats.org/officeDocument/2006/relationships" xmlns:w="http://schemas.openxmlformats.org/wordprocessingml/2006/main" xmlns:w14="http://schemas.microsoft.com/office/word/2010/wordml" xmlns:w15="http://schemas.microsoft.com/office/word/2012/wordml" xmlns:w16cex="http://schemas.microsoft.com/office/word/2018/wordml/cex" xmlns:w16cid="http://schemas.microsoft.com/office/word/2016/wordml/cid" xmlns:w16="http://schemas.microsoft.com/office/word/2018/wordml" xmlns:w16sdtdh="http://schemas.microsoft.com/office/word/2020/wordml/sdtdatahash" xmlns:w16se="http://schemas.microsoft.com/office/word/2015/wordml/symex" mc:Ignorable="w14 w15 w16se w16cid w16 w16cex w16sdtdh">
   <w:docDefaults>
     <w:rPrDefault>
       <w:rPr>
@@ -805,8 +764,8 @@
       <w:spacing w:before="100" w:beforeAutospacing="1" w:after="100" w:afterAutospacing="1"/>
     </w:pPr>
   </w:style>
-  <w:style w:type="paragraph" w:customStyle="1" w:styleId="normal0">
-    <w:name w:val="normal"/>
+  <w:style w:type="paragraph" w:customStyle="1" w:styleId="Normal1">
+    <w:name w:val="Normal1"/>
     <w:basedOn w:val="Normal"/>
     <w:rsid w:val="002020FF"/>
     <w:pPr>

</xml_diff>